<commit_message>
Correction of link to resident repositoy
</commit_message>
<xml_diff>
--- a/[Group#4][ENG] Project Report - First Revision.docx
+++ b/[Group#4][ENG] Project Report - First Revision.docx
@@ -5193,14 +5193,14 @@
       <w:pPr>
         <w:pStyle w:val="TituloDocumento"/>
       </w:pPr>
-      <w:bookmarkStart w:id="0" w:name="_Hlk42695622"/>
-      <w:bookmarkStart w:id="1" w:name="_Toc45746761"/>
+      <w:bookmarkStart w:id="0" w:name="_Toc45746761"/>
+      <w:bookmarkStart w:id="1" w:name="_Hlk42695622"/>
       <w:r>
         <w:t>Abstract</w:t>
       </w:r>
-      <w:bookmarkEnd w:id="1"/>
+      <w:bookmarkEnd w:id="0"/>
     </w:p>
-    <w:bookmarkEnd w:id="0"/>
+    <w:bookmarkEnd w:id="1"/>
     <w:p>
       <w:pPr>
         <w:pStyle w:val="Prrafodelista"/>
@@ -23914,16 +23914,17 @@
             <w:rFonts w:ascii="Tahoma" w:hAnsi="Tahoma" w:cs="Tahoma"/>
             <w:lang w:val="en-US"/>
           </w:rPr>
-          <w:t>https://github.com/Bernix01/open-neighborhood-app-security</w:t>
+          <w:t>https://github.com/Bernix01/open-neighborhood-app-resident</w:t>
         </w:r>
       </w:hyperlink>
       <w:r>
         <w:rPr>
-          <w:rFonts w:ascii="Tahoma" w:hAnsi="Tahoma" w:cs="Tahoma"/>
           <w:lang w:val="en-US"/>
         </w:rPr>
         <w:t xml:space="preserve"> </w:t>
       </w:r>
+      <w:bookmarkStart w:id="24" w:name="_GoBack"/>
+      <w:bookmarkEnd w:id="24"/>
     </w:p>
     <w:p>
       <w:pPr>
@@ -23934,8 +23935,6 @@
           <w:rFonts w:ascii="Tahoma" w:hAnsi="Tahoma" w:cs="Tahoma"/>
         </w:rPr>
       </w:pPr>
-      <w:bookmarkStart w:id="24" w:name="_GoBack"/>
-      <w:bookmarkEnd w:id="24"/>
     </w:p>
     <w:p>
       <w:pPr>
@@ -27422,6 +27421,9 @@
         <w:jc w:val="center"/>
       </w:pPr>
       <w:r>
+        <w:rPr>
+          <w:noProof/>
+        </w:rPr>
         <w:drawing>
           <wp:inline distT="0" distB="0" distL="0" distR="0" wp14:anchorId="4E28F125" wp14:editId="39797779">
             <wp:extent cx="3236447" cy="2424223"/>
@@ -29784,6 +29786,9 @@
         <w:jc w:val="center"/>
       </w:pPr>
       <w:r>
+        <w:rPr>
+          <w:noProof/>
+        </w:rPr>
         <w:drawing>
           <wp:inline distT="0" distB="0" distL="0" distR="0" wp14:anchorId="5B95DDC8" wp14:editId="51A381A0">
             <wp:extent cx="4815840" cy="2537063"/>
@@ -30101,6 +30106,7 @@
         <w:rPr>
           <w:b/>
           <w:bCs/>
+          <w:noProof/>
           <w:color w:val="auto"/>
         </w:rPr>
         <w:t>25</w:t>
@@ -32439,6 +32445,7 @@
         <w:docPartUnique/>
       </w:docPartObj>
     </w:sdtPr>
+    <w:sdtEndPr/>
     <w:sdtContent>
       <w:p>
         <w:pPr>
@@ -36028,21 +36035,6 @@
 </file>
 
 <file path=customXml/item1.xml><?xml version="1.0" encoding="utf-8"?>
-<p:properties xmlns:p="http://schemas.microsoft.com/office/2006/metadata/properties" xmlns:xsi="http://www.w3.org/2001/XMLSchema-instance" xmlns:pc="http://schemas.microsoft.com/office/infopath/2007/PartnerControls">
-  <documentManagement/>
-</p:properties>
-</file>
-
-<file path=customXml/item2.xml><?xml version="1.0" encoding="utf-8"?>
-<?mso-contentType ?>
-<FormTemplates xmlns="http://schemas.microsoft.com/sharepoint/v3/contenttype/forms">
-  <Display>DocumentLibraryForm</Display>
-  <Edit>DocumentLibraryForm</Edit>
-  <New>DocumentLibraryForm</New>
-</FormTemplates>
-</file>
-
-<file path=customXml/item3.xml><?xml version="1.0" encoding="utf-8"?>
 <ct:contentTypeSchema xmlns:ct="http://schemas.microsoft.com/office/2006/metadata/contentType" xmlns:ma="http://schemas.microsoft.com/office/2006/metadata/properties/metaAttributes" ct:_="" ma:_="" ma:contentTypeName="Documento" ma:contentTypeID="0x0101006A8EA92A06DBA246BA90057BCAF97CC1" ma:contentTypeVersion="5" ma:contentTypeDescription="Crear nuevo documento." ma:contentTypeScope="" ma:versionID="f1ac7a08167affb4ffeb3d8b278c1d3c">
   <xsd:schema xmlns:xsd="http://www.w3.org/2001/XMLSchema" xmlns:xs="http://www.w3.org/2001/XMLSchema" xmlns:p="http://schemas.microsoft.com/office/2006/metadata/properties" xmlns:ns3="0219c5f7-b781-476e-9237-5be774c2abdf" xmlns:ns4="e077a2fc-b38d-41eb-8f27-496393a44baa" targetNamespace="http://schemas.microsoft.com/office/2006/metadata/properties" ma:root="true" ma:fieldsID="a5bc659a7e94a2aa9916448af83f3778" ns3:_="" ns4:_="">
     <xsd:import namespace="0219c5f7-b781-476e-9237-5be774c2abdf"/>
@@ -36213,28 +36205,26 @@
 </ct:contentTypeSchema>
 </file>
 
+<file path=customXml/item2.xml><?xml version="1.0" encoding="utf-8"?>
+<?mso-contentType ?>
+<FormTemplates xmlns="http://schemas.microsoft.com/sharepoint/v3/contenttype/forms">
+  <Display>DocumentLibraryForm</Display>
+  <Edit>DocumentLibraryForm</Edit>
+  <New>DocumentLibraryForm</New>
+</FormTemplates>
+</file>
+
+<file path=customXml/item3.xml><?xml version="1.0" encoding="utf-8"?>
+<p:properties xmlns:p="http://schemas.microsoft.com/office/2006/metadata/properties" xmlns:xsi="http://www.w3.org/2001/XMLSchema-instance" xmlns:pc="http://schemas.microsoft.com/office/infopath/2007/PartnerControls">
+  <documentManagement/>
+</p:properties>
+</file>
+
 <file path=customXml/item4.xml><?xml version="1.0" encoding="utf-8"?>
 <b:Sources xmlns:b="http://schemas.openxmlformats.org/officeDocument/2006/bibliography" xmlns="http://schemas.openxmlformats.org/officeDocument/2006/bibliography" SelectedStyle="\APASixthEditionOfficeOnline.xsl" StyleName="APA" Version="6"/>
 </file>
 
 <file path=customXml/itemProps1.xml><?xml version="1.0" encoding="utf-8"?>
-<ds:datastoreItem xmlns:ds="http://schemas.openxmlformats.org/officeDocument/2006/customXml" ds:itemID="{41B33E00-E56F-40C9-8D76-A61743EFE63A}">
-  <ds:schemaRefs>
-    <ds:schemaRef ds:uri="http://schemas.microsoft.com/office/2006/metadata/properties"/>
-    <ds:schemaRef ds:uri="http://schemas.microsoft.com/office/infopath/2007/PartnerControls"/>
-  </ds:schemaRefs>
-</ds:datastoreItem>
-</file>
-
-<file path=customXml/itemProps2.xml><?xml version="1.0" encoding="utf-8"?>
-<ds:datastoreItem xmlns:ds="http://schemas.openxmlformats.org/officeDocument/2006/customXml" ds:itemID="{3F4F7D0F-9CB1-456E-BDF3-901C5B68D29F}">
-  <ds:schemaRefs>
-    <ds:schemaRef ds:uri="http://schemas.microsoft.com/sharepoint/v3/contenttype/forms"/>
-  </ds:schemaRefs>
-</ds:datastoreItem>
-</file>
-
-<file path=customXml/itemProps3.xml><?xml version="1.0" encoding="utf-8"?>
 <ds:datastoreItem xmlns:ds="http://schemas.openxmlformats.org/officeDocument/2006/customXml" ds:itemID="{1AA38EBE-DC9D-4608-86B8-36B5E77E7159}">
   <ds:schemaRefs>
     <ds:schemaRef ds:uri="http://schemas.microsoft.com/office/2006/metadata/contentType"/>
@@ -36253,8 +36243,25 @@
 </ds:datastoreItem>
 </file>
 
+<file path=customXml/itemProps2.xml><?xml version="1.0" encoding="utf-8"?>
+<ds:datastoreItem xmlns:ds="http://schemas.openxmlformats.org/officeDocument/2006/customXml" ds:itemID="{3F4F7D0F-9CB1-456E-BDF3-901C5B68D29F}">
+  <ds:schemaRefs>
+    <ds:schemaRef ds:uri="http://schemas.microsoft.com/sharepoint/v3/contenttype/forms"/>
+  </ds:schemaRefs>
+</ds:datastoreItem>
+</file>
+
+<file path=customXml/itemProps3.xml><?xml version="1.0" encoding="utf-8"?>
+<ds:datastoreItem xmlns:ds="http://schemas.openxmlformats.org/officeDocument/2006/customXml" ds:itemID="{41B33E00-E56F-40C9-8D76-A61743EFE63A}">
+  <ds:schemaRefs>
+    <ds:schemaRef ds:uri="http://schemas.microsoft.com/office/2006/metadata/properties"/>
+    <ds:schemaRef ds:uri="http://schemas.microsoft.com/office/infopath/2007/PartnerControls"/>
+  </ds:schemaRefs>
+</ds:datastoreItem>
+</file>
+
 <file path=customXml/itemProps4.xml><?xml version="1.0" encoding="utf-8"?>
-<ds:datastoreItem xmlns:ds="http://schemas.openxmlformats.org/officeDocument/2006/customXml" ds:itemID="{77C3B873-68F1-44DF-B01B-590C5D0E0628}">
+<ds:datastoreItem xmlns:ds="http://schemas.openxmlformats.org/officeDocument/2006/customXml" ds:itemID="{F4B3AD33-FAEF-4E45-BB56-DEFB6EBB6102}">
   <ds:schemaRefs>
     <ds:schemaRef ds:uri="http://schemas.openxmlformats.org/officeDocument/2006/bibliography"/>
   </ds:schemaRefs>

</xml_diff>